<commit_message>
Update Controlling our Thoughts.docx
</commit_message>
<xml_diff>
--- a/Controlling our Thoughts.docx
+++ b/Controlling our Thoughts.docx
@@ -24,6 +24,11 @@
       </w:r>
     </w:p>
     <w:p/>
+    <w:p>
+      <w:r>
+        <w:t>This is a test change</w:t>
+      </w:r>
+    </w:p>
     <w:sectPr>
       <w:pgSz w:w="12240" w:h="15840"/>
       <w:pgMar w:top="1440" w:right="1440" w:bottom="1440" w:left="1440" w:header="720" w:footer="720" w:gutter="0"/>

</xml_diff>